<commit_message>
Lesona maivana Framework Web
</commit_message>
<xml_diff>
--- a/Framework Web.docx
+++ b/Framework Web.docx
@@ -819,6 +819,7 @@
     <w:p>
       <w:pPr>
         <w:pStyle w:val="Titre3"/>
+        <w:spacing w:line="276" w:lineRule="auto"/>
         <w:rPr>
           <w:rFonts w:ascii="Times New Roman" w:hAnsi="Times New Roman" w:cs="Times New Roman"/>
         </w:rPr>
@@ -861,6 +862,7 @@
     <w:p>
       <w:pPr>
         <w:pStyle w:val="Titre3"/>
+        <w:spacing w:line="276" w:lineRule="auto"/>
         <w:rPr>
           <w:rFonts w:ascii="Times New Roman" w:hAnsi="Times New Roman" w:cs="Times New Roman"/>
         </w:rPr>
@@ -951,7 +953,7 @@
     <w:p>
       <w:pPr>
         <w:pStyle w:val="Titre3"/>
-        <w:spacing w:line="360" w:lineRule="auto"/>
+        <w:spacing w:line="276" w:lineRule="auto"/>
         <w:rPr>
           <w:rFonts w:ascii="Times New Roman" w:hAnsi="Times New Roman" w:cs="Times New Roman"/>
         </w:rPr>
@@ -1020,7 +1022,7 @@
     </w:p>
     <w:p>
       <w:pPr>
-        <w:spacing w:line="360" w:lineRule="auto"/>
+        <w:spacing w:line="276" w:lineRule="auto"/>
         <w:rPr>
           <w:rFonts w:ascii="Times New Roman" w:hAnsi="Times New Roman" w:cs="Times New Roman"/>
           <w:sz w:val="24"/>
@@ -1038,17 +1040,17 @@
     </w:p>
     <w:p>
       <w:pPr>
-        <w:spacing w:line="360" w:lineRule="auto"/>
-        <w:rPr>
-          <w:rFonts w:ascii="Times New Roman" w:hAnsi="Times New Roman" w:cs="Times New Roman"/>
-          <w:sz w:val="24"/>
-          <w:szCs w:val="24"/>
-        </w:rPr>
-      </w:pPr>
-    </w:p>
-    <w:p>
-      <w:pPr>
-        <w:spacing w:line="360" w:lineRule="auto"/>
+        <w:spacing w:line="276" w:lineRule="auto"/>
+        <w:rPr>
+          <w:rFonts w:ascii="Times New Roman" w:hAnsi="Times New Roman" w:cs="Times New Roman"/>
+          <w:sz w:val="24"/>
+          <w:szCs w:val="24"/>
+        </w:rPr>
+      </w:pPr>
+    </w:p>
+    <w:p>
+      <w:pPr>
+        <w:spacing w:line="276" w:lineRule="auto"/>
         <w:rPr>
           <w:rFonts w:ascii="Times New Roman" w:hAnsi="Times New Roman" w:cs="Times New Roman"/>
           <w:sz w:val="24"/>
@@ -1077,86 +1079,26 @@
           <w:sz w:val="24"/>
           <w:szCs w:val="24"/>
         </w:rPr>
-        <w:t xml:space="preserve"> </w:t>
-      </w:r>
-      <w:proofErr w:type="spellStart"/>
-      <w:proofErr w:type="gramStart"/>
-      <w:r>
-        <w:rPr>
-          <w:rFonts w:ascii="Times New Roman" w:hAnsi="Times New Roman" w:cs="Times New Roman"/>
-          <w:sz w:val="24"/>
-          <w:szCs w:val="24"/>
-        </w:rPr>
-        <w:t>make:controller</w:t>
-      </w:r>
-      <w:proofErr w:type="spellEnd"/>
-      <w:proofErr w:type="gramEnd"/>
-      <w:r>
-        <w:rPr>
-          <w:rFonts w:ascii="Times New Roman" w:hAnsi="Times New Roman" w:cs="Times New Roman"/>
-          <w:sz w:val="24"/>
-          <w:szCs w:val="24"/>
-        </w:rPr>
-        <w:t xml:space="preserve"> </w:t>
-      </w:r>
-      <w:proofErr w:type="spellStart"/>
-      <w:r>
-        <w:rPr>
-          <w:rFonts w:ascii="Times New Roman" w:hAnsi="Times New Roman" w:cs="Times New Roman"/>
-          <w:sz w:val="24"/>
-          <w:szCs w:val="24"/>
-        </w:rPr>
-        <w:t>Secutity</w:t>
-      </w:r>
-      <w:proofErr w:type="spellEnd"/>
-    </w:p>
-    <w:p>
-      <w:pPr>
-        <w:spacing w:line="360" w:lineRule="auto"/>
-        <w:rPr>
-          <w:rFonts w:ascii="Times New Roman" w:hAnsi="Times New Roman" w:cs="Times New Roman"/>
-          <w:sz w:val="24"/>
-          <w:szCs w:val="24"/>
-        </w:rPr>
-      </w:pPr>
-      <w:r>
-        <w:rPr>
-          <w:rFonts w:ascii="Times New Roman" w:hAnsi="Times New Roman" w:cs="Times New Roman"/>
-          <w:sz w:val="24"/>
-          <w:szCs w:val="24"/>
-        </w:rPr>
-        <w:t xml:space="preserve">php bin/console </w:t>
-      </w:r>
-      <w:proofErr w:type="spellStart"/>
-      <w:proofErr w:type="gramStart"/>
-      <w:r>
-        <w:rPr>
-          <w:rFonts w:ascii="Times New Roman" w:hAnsi="Times New Roman" w:cs="Times New Roman"/>
-          <w:sz w:val="24"/>
-          <w:szCs w:val="24"/>
-        </w:rPr>
-        <w:t>make:controller</w:t>
-      </w:r>
-      <w:proofErr w:type="spellEnd"/>
-      <w:proofErr w:type="gramEnd"/>
-      <w:r>
-        <w:rPr>
-          <w:rFonts w:ascii="Times New Roman" w:hAnsi="Times New Roman" w:cs="Times New Roman"/>
-          <w:sz w:val="24"/>
-          <w:szCs w:val="24"/>
-        </w:rPr>
-        <w:t xml:space="preserve"> </w:t>
-      </w:r>
-      <w:proofErr w:type="spellStart"/>
-      <w:r>
-        <w:rPr>
-          <w:rFonts w:ascii="Times New Roman" w:hAnsi="Times New Roman" w:cs="Times New Roman"/>
-          <w:sz w:val="24"/>
-          <w:szCs w:val="24"/>
-        </w:rPr>
-        <w:t>Produit</w:t>
-      </w:r>
-      <w:proofErr w:type="spellEnd"/>
+        <w:t xml:space="preserve"> make:controller Secutity</w:t>
+      </w:r>
+    </w:p>
+    <w:p>
+      <w:pPr>
+        <w:spacing w:line="276" w:lineRule="auto"/>
+        <w:rPr>
+          <w:rFonts w:ascii="Times New Roman" w:hAnsi="Times New Roman" w:cs="Times New Roman"/>
+          <w:sz w:val="24"/>
+          <w:szCs w:val="24"/>
+        </w:rPr>
+      </w:pPr>
+      <w:r>
+        <w:rPr>
+          <w:rFonts w:ascii="Times New Roman" w:hAnsi="Times New Roman" w:cs="Times New Roman"/>
+          <w:sz w:val="24"/>
+          <w:szCs w:val="24"/>
+        </w:rPr>
+        <w:t>php bin/console make:controller Produit</w:t>
+      </w:r>
     </w:p>
     <w:p>
       <w:pPr>
@@ -1171,6 +1113,7 @@
     <w:p>
       <w:pPr>
         <w:pStyle w:val="Titre3"/>
+        <w:spacing w:line="276" w:lineRule="auto"/>
       </w:pPr>
       <w:r>
         <w:t xml:space="preserve">Créer BDD : </w:t>
@@ -1210,6 +1153,7 @@
     <w:p>
       <w:pPr>
         <w:pStyle w:val="Titre4"/>
+        <w:spacing w:line="276" w:lineRule="auto"/>
       </w:pPr>
       <w:r>
         <w:t>TP :</w:t>
@@ -1478,6 +1422,7 @@
     <w:p>
       <w:pPr>
         <w:pStyle w:val="Titre2"/>
+        <w:spacing w:line="276" w:lineRule="auto"/>
         <w:rPr>
           <w:rFonts w:ascii="Times New Roman" w:hAnsi="Times New Roman" w:cs="Times New Roman"/>
           <w:b/>
@@ -1617,6 +1562,7 @@
     <w:p>
       <w:pPr>
         <w:pStyle w:val="Titre1"/>
+        <w:spacing w:line="276" w:lineRule="auto"/>
         <w:rPr>
           <w:rFonts w:ascii="Times New Roman" w:hAnsi="Times New Roman" w:cs="Times New Roman"/>
           <w:b/>
@@ -1641,6 +1587,7 @@
     <w:p>
       <w:pPr>
         <w:pStyle w:val="Titre2"/>
+        <w:spacing w:line="276" w:lineRule="auto"/>
         <w:rPr>
           <w:rFonts w:ascii="Times New Roman" w:hAnsi="Times New Roman" w:cs="Times New Roman"/>
           <w:b/>
@@ -1686,6 +1633,7 @@
     </w:p>
     <w:p>
       <w:pPr>
+        <w:spacing w:line="276" w:lineRule="auto"/>
         <w:rPr>
           <w:rFonts w:ascii="Times New Roman" w:hAnsi="Times New Roman" w:cs="Times New Roman"/>
           <w:sz w:val="24"/>
@@ -1722,6 +1670,7 @@
     <w:p>
       <w:pPr>
         <w:pStyle w:val="Titre2"/>
+        <w:spacing w:line="276" w:lineRule="auto"/>
         <w:rPr>
           <w:rFonts w:ascii="Times New Roman" w:hAnsi="Times New Roman" w:cs="Times New Roman"/>
           <w:b/>
@@ -1815,25 +1764,7 @@
           <w:sz w:val="24"/>
           <w:szCs w:val="24"/>
         </w:rPr>
-        <w:t xml:space="preserve">et pour angular </w:t>
-      </w:r>
-      <w:proofErr w:type="spellStart"/>
-      <w:r>
-        <w:rPr>
-          <w:rFonts w:ascii="Times New Roman" w:hAnsi="Times New Roman" w:cs="Times New Roman"/>
-          <w:sz w:val="24"/>
-          <w:szCs w:val="24"/>
-        </w:rPr>
-        <w:t>c’est</w:t>
-      </w:r>
-      <w:proofErr w:type="spellEnd"/>
-      <w:r>
-        <w:rPr>
-          <w:rFonts w:ascii="Times New Roman" w:hAnsi="Times New Roman" w:cs="Times New Roman"/>
-          <w:sz w:val="24"/>
-          <w:szCs w:val="24"/>
-        </w:rPr>
-        <w:t xml:space="preserve"> :4200</w:t>
+        <w:t>et pour angular c’est :4200</w:t>
       </w:r>
     </w:p>
     <w:p>
@@ -1869,6 +1800,7 @@
     <w:p>
       <w:pPr>
         <w:pStyle w:val="Titre1"/>
+        <w:spacing w:line="276" w:lineRule="auto"/>
         <w:rPr>
           <w:b/>
           <w:bCs/>
@@ -1912,6 +1844,7 @@
     <w:p>
       <w:pPr>
         <w:pStyle w:val="Titre2"/>
+        <w:spacing w:line="276" w:lineRule="auto"/>
       </w:pPr>
       <w:r>
         <w:t>JS:</w:t>
@@ -1927,6 +1860,7 @@
           <w:ilvl w:val="0"/>
           <w:numId w:val="2"/>
         </w:numPr>
+        <w:spacing w:line="276" w:lineRule="auto"/>
         <w:rPr>
           <w:rFonts w:ascii="Times New Roman" w:hAnsi="Times New Roman" w:cs="Times New Roman"/>
           <w:sz w:val="24"/>
@@ -1949,23 +1883,13 @@
         </w:rPr>
         <w:t>-</w:t>
       </w:r>
-      <w:proofErr w:type="spellStart"/>
-      <w:r>
-        <w:rPr>
-          <w:rFonts w:ascii="Times New Roman" w:hAnsi="Times New Roman" w:cs="Times New Roman"/>
-          <w:sz w:val="24"/>
-          <w:szCs w:val="24"/>
-        </w:rPr>
-        <w:t>librairie</w:t>
-      </w:r>
-      <w:proofErr w:type="spellEnd"/>
-      <w:r>
-        <w:rPr>
-          <w:rFonts w:ascii="Times New Roman" w:hAnsi="Times New Roman" w:cs="Times New Roman"/>
-          <w:sz w:val="24"/>
-          <w:szCs w:val="24"/>
-        </w:rPr>
-        <w:t>)</w:t>
+      <w:r>
+        <w:rPr>
+          <w:rFonts w:ascii="Times New Roman" w:hAnsi="Times New Roman" w:cs="Times New Roman"/>
+          <w:sz w:val="24"/>
+          <w:szCs w:val="24"/>
+        </w:rPr>
+        <w:t>librairie)</w:t>
       </w:r>
     </w:p>
     <w:p>
@@ -1975,6 +1899,7 @@
           <w:ilvl w:val="0"/>
           <w:numId w:val="2"/>
         </w:numPr>
+        <w:spacing w:line="276" w:lineRule="auto"/>
         <w:rPr>
           <w:rFonts w:ascii="Times New Roman" w:hAnsi="Times New Roman" w:cs="Times New Roman"/>
           <w:sz w:val="24"/>
@@ -1997,6 +1922,7 @@
           <w:ilvl w:val="0"/>
           <w:numId w:val="2"/>
         </w:numPr>
+        <w:spacing w:line="276" w:lineRule="auto"/>
         <w:rPr>
           <w:rFonts w:ascii="Times New Roman" w:hAnsi="Times New Roman" w:cs="Times New Roman"/>
           <w:sz w:val="24"/>
@@ -2019,6 +1945,7 @@
           <w:ilvl w:val="0"/>
           <w:numId w:val="2"/>
         </w:numPr>
+        <w:spacing w:line="276" w:lineRule="auto"/>
         <w:rPr>
           <w:rFonts w:ascii="Times New Roman" w:hAnsi="Times New Roman" w:cs="Times New Roman"/>
           <w:sz w:val="24"/>
@@ -2041,6 +1968,7 @@
           <w:ilvl w:val="0"/>
           <w:numId w:val="2"/>
         </w:numPr>
+        <w:spacing w:line="276" w:lineRule="auto"/>
         <w:rPr>
           <w:rFonts w:ascii="Times New Roman" w:hAnsi="Times New Roman" w:cs="Times New Roman"/>
           <w:sz w:val="24"/>
@@ -2071,6 +1999,7 @@
           <w:ilvl w:val="0"/>
           <w:numId w:val="2"/>
         </w:numPr>
+        <w:spacing w:line="276" w:lineRule="auto"/>
         <w:rPr>
           <w:rFonts w:ascii="Times New Roman" w:hAnsi="Times New Roman" w:cs="Times New Roman"/>
           <w:sz w:val="24"/>
@@ -2084,6 +2013,544 @@
           <w:szCs w:val="24"/>
         </w:rPr>
         <w:t>Backbone.js</w:t>
+      </w:r>
+    </w:p>
+    <w:p>
+      <w:pPr>
+        <w:spacing w:line="276" w:lineRule="auto"/>
+        <w:rPr>
+          <w:rFonts w:ascii="Times New Roman" w:hAnsi="Times New Roman" w:cs="Times New Roman"/>
+          <w:sz w:val="24"/>
+          <w:szCs w:val="24"/>
+        </w:rPr>
+      </w:pPr>
+    </w:p>
+    <w:p>
+      <w:pPr>
+        <w:spacing w:line="276" w:lineRule="auto"/>
+        <w:rPr>
+          <w:rFonts w:ascii="Times New Roman" w:hAnsi="Times New Roman" w:cs="Times New Roman"/>
+          <w:sz w:val="24"/>
+          <w:szCs w:val="24"/>
+        </w:rPr>
+      </w:pPr>
+    </w:p>
+    <w:p>
+      <w:pPr>
+        <w:pStyle w:val="Titre3"/>
+        <w:spacing w:line="276" w:lineRule="auto"/>
+        <w:rPr>
+          <w:rFonts w:ascii="Times New Roman" w:eastAsia="Times New Roman" w:hAnsi="Times New Roman" w:cs="Times New Roman"/>
+          <w:lang w:val="fr-FR" w:eastAsia="fr-FR"/>
+        </w:rPr>
+      </w:pPr>
+      <w:r>
+        <w:t xml:space="preserve">1. </w:t>
+      </w:r>
+      <w:r>
+        <w:rPr>
+          <w:rStyle w:val="lev"/>
+          <w:b w:val="0"/>
+          <w:bCs w:val="0"/>
+        </w:rPr>
+        <w:t>Profiles : rend</w:t>
+      </w:r>
+      <w:r>
+        <w:rPr>
+          <w:rStyle w:val="lev"/>
+          <w:b w:val="0"/>
+          <w:bCs w:val="0"/>
+        </w:rPr>
+        <w:t>re</w:t>
+      </w:r>
+      <w:r>
+        <w:rPr>
+          <w:rStyle w:val="lev"/>
+          <w:b w:val="0"/>
+          <w:bCs w:val="0"/>
+        </w:rPr>
+        <w:t xml:space="preserve"> standard</w:t>
+      </w:r>
+    </w:p>
+    <w:p>
+      <w:pPr>
+        <w:pStyle w:val="NormalWeb"/>
+      </w:pPr>
+      <w:r>
+        <w:t>Ce terme est vague, mais voici quelques contextes possibles selon son utilisation :</w:t>
+      </w:r>
+    </w:p>
+    <w:p>
+      <w:pPr>
+        <w:numPr>
+          <w:ilvl w:val="0"/>
+          <w:numId w:val="3"/>
+        </w:numPr>
+        <w:spacing w:before="100" w:beforeAutospacing="1" w:after="100" w:afterAutospacing="1" w:line="276" w:lineRule="auto"/>
+        <w:rPr>
+          <w:rFonts w:ascii="Times New Roman" w:hAnsi="Times New Roman" w:cs="Times New Roman"/>
+          <w:sz w:val="24"/>
+          <w:szCs w:val="24"/>
+        </w:rPr>
+      </w:pPr>
+      <w:r>
+        <w:rPr>
+          <w:rStyle w:val="lev"/>
+          <w:rFonts w:ascii="Times New Roman" w:hAnsi="Times New Roman" w:cs="Times New Roman"/>
+          <w:sz w:val="24"/>
+          <w:szCs w:val="24"/>
+        </w:rPr>
+        <w:t>Profiles</w:t>
+      </w:r>
+      <w:r>
+        <w:rPr>
+          <w:rFonts w:ascii="Times New Roman" w:hAnsi="Times New Roman" w:cs="Times New Roman"/>
+          <w:sz w:val="24"/>
+          <w:szCs w:val="24"/>
+        </w:rPr>
+        <w:t xml:space="preserve"> peut faire référence à des </w:t>
+      </w:r>
+      <w:r>
+        <w:rPr>
+          <w:rStyle w:val="lev"/>
+          <w:rFonts w:ascii="Times New Roman" w:hAnsi="Times New Roman" w:cs="Times New Roman"/>
+          <w:sz w:val="24"/>
+          <w:szCs w:val="24"/>
+        </w:rPr>
+        <w:t>profils de configuration</w:t>
+      </w:r>
+      <w:r>
+        <w:rPr>
+          <w:rFonts w:ascii="Times New Roman" w:hAnsi="Times New Roman" w:cs="Times New Roman"/>
+          <w:sz w:val="24"/>
+          <w:szCs w:val="24"/>
+        </w:rPr>
+        <w:t xml:space="preserve"> dans un environnement de développement ou un outil (comme Webpack, Babel, ou une application web).</w:t>
+      </w:r>
+    </w:p>
+    <w:p>
+      <w:pPr>
+        <w:numPr>
+          <w:ilvl w:val="0"/>
+          <w:numId w:val="3"/>
+        </w:numPr>
+        <w:spacing w:before="100" w:beforeAutospacing="1" w:after="100" w:afterAutospacing="1" w:line="276" w:lineRule="auto"/>
+        <w:rPr>
+          <w:rFonts w:ascii="Times New Roman" w:hAnsi="Times New Roman" w:cs="Times New Roman"/>
+          <w:sz w:val="24"/>
+          <w:szCs w:val="24"/>
+        </w:rPr>
+      </w:pPr>
+      <w:r>
+        <w:rPr>
+          <w:rStyle w:val="lev"/>
+          <w:rFonts w:ascii="Times New Roman" w:hAnsi="Times New Roman" w:cs="Times New Roman"/>
+          <w:sz w:val="24"/>
+          <w:szCs w:val="24"/>
+        </w:rPr>
+        <w:t>Render standard</w:t>
+      </w:r>
+      <w:r>
+        <w:rPr>
+          <w:rFonts w:ascii="Times New Roman" w:hAnsi="Times New Roman" w:cs="Times New Roman"/>
+          <w:sz w:val="24"/>
+          <w:szCs w:val="24"/>
+        </w:rPr>
+        <w:t xml:space="preserve"> peut indiquer une méthode par défaut pour afficher ou restituer (render) du contenu, comme une page web, des composants graphiques, ou une interface utilisateur.</w:t>
+      </w:r>
+    </w:p>
+    <w:p>
+      <w:pPr>
+        <w:pStyle w:val="NormalWeb"/>
+      </w:pPr>
+      <w:r>
+        <w:rPr>
+          <w:rStyle w:val="lev"/>
+        </w:rPr>
+        <w:t>Contexte dans les frameworks front-end</w:t>
+      </w:r>
+      <w:r>
+        <w:t xml:space="preserve"> : Si vous utilisez un outil comme React, Vue.js ou Angular, "rend</w:t>
+      </w:r>
+      <w:r>
+        <w:t>re</w:t>
+      </w:r>
+      <w:r>
+        <w:t xml:space="preserve"> standard" pourrait désigner une méthode classique pour rendre des composants (par opposition à des méthodes avancées ou personnalisées comme le server-side rendering ou le static rendering).</w:t>
+      </w:r>
+    </w:p>
+    <w:p>
+      <w:pPr>
+        <w:spacing w:line="276" w:lineRule="auto"/>
+      </w:pPr>
+    </w:p>
+    <w:p>
+      <w:pPr>
+        <w:spacing w:line="276" w:lineRule="auto"/>
+      </w:pPr>
+    </w:p>
+    <w:p>
+      <w:pPr>
+        <w:pStyle w:val="Titre3"/>
+        <w:spacing w:line="276" w:lineRule="auto"/>
+      </w:pPr>
+      <w:r>
+        <w:t xml:space="preserve">2. </w:t>
+      </w:r>
+      <w:r>
+        <w:rPr>
+          <w:rStyle w:val="lev"/>
+          <w:b w:val="0"/>
+          <w:bCs w:val="0"/>
+        </w:rPr>
+        <w:t>Babel JS</w:t>
+      </w:r>
+    </w:p>
+    <w:p>
+      <w:pPr>
+        <w:pStyle w:val="NormalWeb"/>
+      </w:pPr>
+      <w:r>
+        <w:rPr>
+          <w:rStyle w:val="lev"/>
+        </w:rPr>
+        <w:t>Babel</w:t>
+      </w:r>
+      <w:r>
+        <w:t xml:space="preserve"> est un </w:t>
+      </w:r>
+      <w:r>
+        <w:rPr>
+          <w:rStyle w:val="lev"/>
+        </w:rPr>
+        <w:t>transpileur JavaScript</w:t>
+      </w:r>
+      <w:r>
+        <w:t xml:space="preserve"> très populaire. Il est utilisé principalement pour :</w:t>
+      </w:r>
+    </w:p>
+    <w:p>
+      <w:pPr>
+        <w:numPr>
+          <w:ilvl w:val="0"/>
+          <w:numId w:val="4"/>
+        </w:numPr>
+        <w:spacing w:before="100" w:beforeAutospacing="1" w:after="100" w:afterAutospacing="1" w:line="276" w:lineRule="auto"/>
+        <w:rPr>
+          <w:rFonts w:ascii="Times New Roman" w:hAnsi="Times New Roman" w:cs="Times New Roman"/>
+          <w:sz w:val="24"/>
+          <w:szCs w:val="24"/>
+        </w:rPr>
+      </w:pPr>
+      <w:r>
+        <w:rPr>
+          <w:rStyle w:val="lev"/>
+          <w:rFonts w:ascii="Times New Roman" w:hAnsi="Times New Roman" w:cs="Times New Roman"/>
+          <w:sz w:val="24"/>
+          <w:szCs w:val="24"/>
+        </w:rPr>
+        <w:t>Convertir le code JavaScript moderne</w:t>
+      </w:r>
+      <w:r>
+        <w:rPr>
+          <w:rFonts w:ascii="Times New Roman" w:hAnsi="Times New Roman" w:cs="Times New Roman"/>
+          <w:sz w:val="24"/>
+          <w:szCs w:val="24"/>
+        </w:rPr>
+        <w:t xml:space="preserve"> (ES6+ ou TypeScript) en JavaScript compatible avec les anciens navigateurs qui ne prennent pas en charge les nouvelles fonctionnalités.</w:t>
+      </w:r>
+    </w:p>
+    <w:p>
+      <w:pPr>
+        <w:numPr>
+          <w:ilvl w:val="0"/>
+          <w:numId w:val="4"/>
+        </w:numPr>
+        <w:spacing w:before="100" w:beforeAutospacing="1" w:after="100" w:afterAutospacing="1" w:line="276" w:lineRule="auto"/>
+        <w:rPr>
+          <w:rFonts w:ascii="Times New Roman" w:hAnsi="Times New Roman" w:cs="Times New Roman"/>
+          <w:sz w:val="24"/>
+          <w:szCs w:val="24"/>
+        </w:rPr>
+      </w:pPr>
+      <w:r>
+        <w:rPr>
+          <w:rStyle w:val="lev"/>
+          <w:rFonts w:ascii="Times New Roman" w:hAnsi="Times New Roman" w:cs="Times New Roman"/>
+          <w:sz w:val="24"/>
+          <w:szCs w:val="24"/>
+        </w:rPr>
+        <w:t>Supporter des syntaxes avancées</w:t>
+      </w:r>
+      <w:r>
+        <w:rPr>
+          <w:rFonts w:ascii="Times New Roman" w:hAnsi="Times New Roman" w:cs="Times New Roman"/>
+          <w:sz w:val="24"/>
+          <w:szCs w:val="24"/>
+        </w:rPr>
+        <w:t>, comme les modules ES6, les async/await, et les décorateurs, pour garantir que votre code fonctionne dans un maximum d'environnements.</w:t>
+      </w:r>
+    </w:p>
+    <w:p>
+      <w:pPr>
+        <w:numPr>
+          <w:ilvl w:val="0"/>
+          <w:numId w:val="4"/>
+        </w:numPr>
+        <w:spacing w:before="100" w:beforeAutospacing="1" w:after="100" w:afterAutospacing="1" w:line="276" w:lineRule="auto"/>
+        <w:rPr>
+          <w:rFonts w:ascii="Times New Roman" w:hAnsi="Times New Roman" w:cs="Times New Roman"/>
+          <w:sz w:val="24"/>
+          <w:szCs w:val="24"/>
+        </w:rPr>
+      </w:pPr>
+      <w:r>
+        <w:rPr>
+          <w:rStyle w:val="lev"/>
+          <w:rFonts w:ascii="Times New Roman" w:hAnsi="Times New Roman" w:cs="Times New Roman"/>
+          <w:sz w:val="24"/>
+          <w:szCs w:val="24"/>
+        </w:rPr>
+        <w:t>Gérer des frameworks modernes</w:t>
+      </w:r>
+      <w:r>
+        <w:rPr>
+          <w:rFonts w:ascii="Times New Roman" w:hAnsi="Times New Roman" w:cs="Times New Roman"/>
+          <w:sz w:val="24"/>
+          <w:szCs w:val="24"/>
+        </w:rPr>
+        <w:t xml:space="preserve"> comme React (JSX), Vue.js, etc.</w:t>
+      </w:r>
+    </w:p>
+    <w:p>
+      <w:pPr>
+        <w:spacing w:before="100" w:beforeAutospacing="1" w:after="100" w:afterAutospacing="1" w:line="276" w:lineRule="auto"/>
+        <w:rPr>
+          <w:rFonts w:ascii="Times New Roman" w:hAnsi="Times New Roman" w:cs="Times New Roman"/>
+          <w:sz w:val="24"/>
+          <w:szCs w:val="24"/>
+        </w:rPr>
+      </w:pPr>
+    </w:p>
+    <w:p>
+      <w:pPr>
+        <w:pStyle w:val="Titre4"/>
+        <w:spacing w:line="276" w:lineRule="auto"/>
+      </w:pPr>
+      <w:proofErr w:type="gramStart"/>
+      <w:r>
+        <w:rPr>
+          <w:sz w:val="28"/>
+          <w:szCs w:val="28"/>
+        </w:rPr>
+        <w:lastRenderedPageBreak/>
+        <w:t>Fonctionnement :</w:t>
+      </w:r>
+      <w:proofErr w:type="gramEnd"/>
+    </w:p>
+    <w:p>
+      <w:pPr>
+        <w:numPr>
+          <w:ilvl w:val="0"/>
+          <w:numId w:val="5"/>
+        </w:numPr>
+        <w:spacing w:before="100" w:beforeAutospacing="1" w:after="100" w:afterAutospacing="1" w:line="276" w:lineRule="auto"/>
+        <w:rPr>
+          <w:rFonts w:ascii="Times New Roman" w:hAnsi="Times New Roman" w:cs="Times New Roman"/>
+          <w:sz w:val="24"/>
+          <w:szCs w:val="24"/>
+        </w:rPr>
+      </w:pPr>
+      <w:r>
+        <w:rPr>
+          <w:rFonts w:ascii="Times New Roman" w:hAnsi="Times New Roman" w:cs="Times New Roman"/>
+          <w:sz w:val="24"/>
+          <w:szCs w:val="24"/>
+        </w:rPr>
+        <w:t>Babel prend votre code source en entrée.</w:t>
+      </w:r>
+    </w:p>
+    <w:p>
+      <w:pPr>
+        <w:numPr>
+          <w:ilvl w:val="0"/>
+          <w:numId w:val="5"/>
+        </w:numPr>
+        <w:spacing w:before="100" w:beforeAutospacing="1" w:after="100" w:afterAutospacing="1" w:line="276" w:lineRule="auto"/>
+        <w:rPr>
+          <w:rFonts w:ascii="Times New Roman" w:hAnsi="Times New Roman" w:cs="Times New Roman"/>
+          <w:sz w:val="24"/>
+          <w:szCs w:val="24"/>
+        </w:rPr>
+      </w:pPr>
+      <w:r>
+        <w:rPr>
+          <w:rFonts w:ascii="Times New Roman" w:hAnsi="Times New Roman" w:cs="Times New Roman"/>
+          <w:sz w:val="24"/>
+          <w:szCs w:val="24"/>
+        </w:rPr>
+        <w:t xml:space="preserve">Il le transforme grâce à des </w:t>
+      </w:r>
+      <w:r>
+        <w:rPr>
+          <w:rStyle w:val="lev"/>
+          <w:rFonts w:ascii="Times New Roman" w:hAnsi="Times New Roman" w:cs="Times New Roman"/>
+          <w:sz w:val="24"/>
+          <w:szCs w:val="24"/>
+        </w:rPr>
+        <w:t>plugins</w:t>
+      </w:r>
+      <w:r>
+        <w:rPr>
+          <w:rFonts w:ascii="Times New Roman" w:hAnsi="Times New Roman" w:cs="Times New Roman"/>
+          <w:sz w:val="24"/>
+          <w:szCs w:val="24"/>
+        </w:rPr>
+        <w:t xml:space="preserve"> ou </w:t>
+      </w:r>
+      <w:r>
+        <w:rPr>
+          <w:rStyle w:val="lev"/>
+          <w:rFonts w:ascii="Times New Roman" w:hAnsi="Times New Roman" w:cs="Times New Roman"/>
+          <w:sz w:val="24"/>
+          <w:szCs w:val="24"/>
+        </w:rPr>
+        <w:t>presets</w:t>
+      </w:r>
+      <w:r>
+        <w:rPr>
+          <w:rFonts w:ascii="Times New Roman" w:hAnsi="Times New Roman" w:cs="Times New Roman"/>
+          <w:sz w:val="24"/>
+          <w:szCs w:val="24"/>
+        </w:rPr>
+        <w:t>.</w:t>
+      </w:r>
+    </w:p>
+    <w:p>
+      <w:pPr>
+        <w:numPr>
+          <w:ilvl w:val="0"/>
+          <w:numId w:val="5"/>
+        </w:numPr>
+        <w:spacing w:before="100" w:beforeAutospacing="1" w:after="100" w:afterAutospacing="1" w:line="276" w:lineRule="auto"/>
+        <w:rPr>
+          <w:rFonts w:ascii="Times New Roman" w:hAnsi="Times New Roman" w:cs="Times New Roman"/>
+          <w:sz w:val="24"/>
+          <w:szCs w:val="24"/>
+        </w:rPr>
+      </w:pPr>
+      <w:r>
+        <w:rPr>
+          <w:rFonts w:ascii="Times New Roman" w:hAnsi="Times New Roman" w:cs="Times New Roman"/>
+          <w:sz w:val="24"/>
+          <w:szCs w:val="24"/>
+        </w:rPr>
+        <w:t>Il sort un code plus ancien (par exemple, ES5) pour une meilleure compatibilité.</w:t>
+      </w:r>
+    </w:p>
+    <w:p>
+      <w:pPr>
+        <w:spacing w:line="276" w:lineRule="auto"/>
+        <w:rPr>
+          <w:rFonts w:ascii="Times New Roman" w:hAnsi="Times New Roman" w:cs="Times New Roman"/>
+          <w:sz w:val="24"/>
+          <w:szCs w:val="24"/>
+        </w:rPr>
+      </w:pPr>
+    </w:p>
+    <w:p>
+      <w:pPr>
+        <w:pStyle w:val="Titre3"/>
+        <w:numPr>
+          <w:ilvl w:val="0"/>
+          <w:numId w:val="5"/>
+        </w:numPr>
+        <w:spacing w:line="276" w:lineRule="auto"/>
+      </w:pPr>
+      <w:r>
+        <w:t xml:space="preserve">WebPack : </w:t>
+      </w:r>
+    </w:p>
+    <w:p>
+      <w:pPr>
+        <w:spacing w:line="276" w:lineRule="auto"/>
+        <w:rPr>
+          <w:rFonts w:ascii="Times New Roman" w:hAnsi="Times New Roman" w:cs="Times New Roman"/>
+          <w:sz w:val="24"/>
+          <w:szCs w:val="24"/>
+        </w:rPr>
+      </w:pPr>
+      <w:r>
+        <w:rPr>
+          <w:rFonts w:ascii="Times New Roman" w:hAnsi="Times New Roman" w:cs="Times New Roman"/>
+          <w:sz w:val="24"/>
+          <w:szCs w:val="24"/>
+        </w:rPr>
+        <w:t>Outil Open-source de type “module bundler”, con</w:t>
+      </w:r>
+      <w:r>
+        <w:rPr>
+          <w:rFonts w:ascii="Times New Roman" w:hAnsi="Times New Roman" w:cs="Times New Roman"/>
+          <w:sz w:val="24"/>
+          <w:szCs w:val="24"/>
+        </w:rPr>
+        <w:t>ç</w:t>
+      </w:r>
+      <w:r>
+        <w:rPr>
+          <w:rFonts w:ascii="Times New Roman" w:hAnsi="Times New Roman" w:cs="Times New Roman"/>
+          <w:sz w:val="24"/>
+          <w:szCs w:val="24"/>
+        </w:rPr>
+        <w:t xml:space="preserve">u pour faciliter le développement et la </w:t>
+      </w:r>
+      <w:r>
+        <w:rPr>
+          <w:rFonts w:ascii="Times New Roman" w:hAnsi="Times New Roman" w:cs="Times New Roman"/>
+          <w:sz w:val="24"/>
+          <w:szCs w:val="24"/>
+        </w:rPr>
+        <w:t>ge</w:t>
+      </w:r>
+      <w:r>
+        <w:rPr>
+          <w:rFonts w:ascii="Times New Roman" w:hAnsi="Times New Roman" w:cs="Times New Roman"/>
+          <w:sz w:val="24"/>
+          <w:szCs w:val="24"/>
+        </w:rPr>
+        <w:t xml:space="preserve">stion de sites et </w:t>
+      </w:r>
+      <w:r>
+        <w:rPr>
+          <w:rFonts w:ascii="Times New Roman" w:hAnsi="Times New Roman" w:cs="Times New Roman"/>
+          <w:sz w:val="24"/>
+          <w:szCs w:val="24"/>
+        </w:rPr>
+        <w:t>applications</w:t>
+      </w:r>
+      <w:r>
+        <w:rPr>
+          <w:rFonts w:ascii="Times New Roman" w:hAnsi="Times New Roman" w:cs="Times New Roman"/>
+          <w:sz w:val="24"/>
+          <w:szCs w:val="24"/>
+        </w:rPr>
+        <w:t xml:space="preserve"> web </w:t>
+      </w:r>
+      <w:r>
+        <w:rPr>
+          <w:rFonts w:ascii="Times New Roman" w:hAnsi="Times New Roman" w:cs="Times New Roman"/>
+          <w:sz w:val="24"/>
+          <w:szCs w:val="24"/>
+        </w:rPr>
+        <w:t>moderns</w:t>
+      </w:r>
+      <w:r>
+        <w:rPr>
+          <w:rFonts w:ascii="Times New Roman" w:hAnsi="Times New Roman" w:cs="Times New Roman"/>
+          <w:sz w:val="24"/>
+          <w:szCs w:val="24"/>
+        </w:rPr>
+        <w:t>.</w:t>
       </w:r>
     </w:p>
     <w:sectPr>
@@ -2099,6 +2566,155 @@
 <file path=word/numbering.xml><?xml version="1.0" encoding="utf-8"?>
 <w:numbering xmlns:wpc="http://schemas.microsoft.com/office/word/2010/wordprocessingCanvas" xmlns:cx="http://schemas.microsoft.com/office/drawing/2014/chartex" xmlns:cx1="http://schemas.microsoft.com/office/drawing/2015/9/8/chartex" xmlns:cx2="http://schemas.microsoft.com/office/drawing/2015/10/21/chartex" xmlns:cx3="http://schemas.microsoft.com/office/drawing/2016/5/9/chartex" xmlns:cx4="http://schemas.microsoft.com/office/drawing/2016/5/10/chartex" xmlns:cx5="http://schemas.microsoft.com/office/drawing/2016/5/11/chartex" xmlns:cx6="http://schemas.microsoft.com/office/drawing/2016/5/12/chartex" xmlns:cx7="http://schemas.microsoft.com/office/drawing/2016/5/13/chartex" xmlns:cx8="http://schemas.microsoft.com/office/drawing/2016/5/14/chartex" xmlns:mc="http://schemas.openxmlformats.org/markup-compatibility/2006" xmlns:aink="http://schemas.microsoft.com/office/drawing/2016/ink" xmlns:am3d="http://schemas.microsoft.com/office/drawing/2017/model3d" xmlns:o="urn:schemas-microsoft-com:office:office" xmlns:r="http://schemas.openxmlformats.org/officeDocument/2006/relationships" xmlns:m="http://schemas.openxmlformats.org/officeDocument/2006/math" xmlns:v="urn:schemas-microsoft-com:vml" xmlns:wp14="http://schemas.microsoft.com/office/word/2010/wordprocessingDrawing" xmlns:wp="http://schemas.openxmlformats.org/drawingml/2006/wordprocessingDrawing" xmlns:w10="urn:schemas-microsoft-com:office:word" xmlns:w="http://schemas.openxmlformats.org/wordprocessingml/2006/main" xmlns:w14="http://schemas.microsoft.com/office/word/2010/wordml" xmlns:w15="http://schemas.microsoft.com/office/word/2012/wordml" xmlns:w16cex="http://schemas.microsoft.com/office/word/2018/wordml/cex" xmlns:w16cid="http://schemas.microsoft.com/office/word/2016/wordml/cid" xmlns:w16="http://schemas.microsoft.com/office/word/2018/wordml" xmlns:w16sdtdh="http://schemas.microsoft.com/office/word/2020/wordml/sdtdatahash" xmlns:w16se="http://schemas.microsoft.com/office/word/2015/wordml/symex" xmlns:wpg="http://schemas.microsoft.com/office/word/2010/wordprocessingGroup" xmlns:wpi="http://schemas.microsoft.com/office/word/2010/wordprocessingInk" xmlns:wne="http://schemas.microsoft.com/office/word/2006/wordml" xmlns:wps="http://schemas.microsoft.com/office/word/2010/wordprocessingShape" mc:Ignorable="w14 w15 w16se w16cid w16 w16cex w16sdtdh wp14">
   <w:abstractNum w:abstractNumId="0" w15:restartNumberingAfterBreak="0">
+    <w:nsid w:val="08362183"/>
+    <w:multiLevelType w:val="multilevel"/>
+    <w:tmpl w:val="9048BB04"/>
+    <w:lvl w:ilvl="0">
+      <w:start w:val="1"/>
+      <w:numFmt w:val="bullet"/>
+      <w:lvlText w:val=""/>
+      <w:lvlJc w:val="left"/>
+      <w:pPr>
+        <w:tabs>
+          <w:tab w:val="num" w:pos="720"/>
+        </w:tabs>
+        <w:ind w:left="720" w:hanging="360"/>
+      </w:pPr>
+      <w:rPr>
+        <w:rFonts w:ascii="Symbol" w:hAnsi="Symbol" w:hint="default"/>
+        <w:sz w:val="20"/>
+      </w:rPr>
+    </w:lvl>
+    <w:lvl w:ilvl="1" w:tentative="1">
+      <w:start w:val="1"/>
+      <w:numFmt w:val="bullet"/>
+      <w:lvlText w:val="o"/>
+      <w:lvlJc w:val="left"/>
+      <w:pPr>
+        <w:tabs>
+          <w:tab w:val="num" w:pos="1440"/>
+        </w:tabs>
+        <w:ind w:left="1440" w:hanging="360"/>
+      </w:pPr>
+      <w:rPr>
+        <w:rFonts w:ascii="Courier New" w:hAnsi="Courier New" w:hint="default"/>
+        <w:sz w:val="20"/>
+      </w:rPr>
+    </w:lvl>
+    <w:lvl w:ilvl="2" w:tentative="1">
+      <w:start w:val="1"/>
+      <w:numFmt w:val="bullet"/>
+      <w:lvlText w:val=""/>
+      <w:lvlJc w:val="left"/>
+      <w:pPr>
+        <w:tabs>
+          <w:tab w:val="num" w:pos="2160"/>
+        </w:tabs>
+        <w:ind w:left="2160" w:hanging="360"/>
+      </w:pPr>
+      <w:rPr>
+        <w:rFonts w:ascii="Wingdings" w:hAnsi="Wingdings" w:hint="default"/>
+        <w:sz w:val="20"/>
+      </w:rPr>
+    </w:lvl>
+    <w:lvl w:ilvl="3" w:tentative="1">
+      <w:start w:val="1"/>
+      <w:numFmt w:val="bullet"/>
+      <w:lvlText w:val=""/>
+      <w:lvlJc w:val="left"/>
+      <w:pPr>
+        <w:tabs>
+          <w:tab w:val="num" w:pos="2880"/>
+        </w:tabs>
+        <w:ind w:left="2880" w:hanging="360"/>
+      </w:pPr>
+      <w:rPr>
+        <w:rFonts w:ascii="Wingdings" w:hAnsi="Wingdings" w:hint="default"/>
+        <w:sz w:val="20"/>
+      </w:rPr>
+    </w:lvl>
+    <w:lvl w:ilvl="4" w:tentative="1">
+      <w:start w:val="1"/>
+      <w:numFmt w:val="bullet"/>
+      <w:lvlText w:val=""/>
+      <w:lvlJc w:val="left"/>
+      <w:pPr>
+        <w:tabs>
+          <w:tab w:val="num" w:pos="3600"/>
+        </w:tabs>
+        <w:ind w:left="3600" w:hanging="360"/>
+      </w:pPr>
+      <w:rPr>
+        <w:rFonts w:ascii="Wingdings" w:hAnsi="Wingdings" w:hint="default"/>
+        <w:sz w:val="20"/>
+      </w:rPr>
+    </w:lvl>
+    <w:lvl w:ilvl="5" w:tentative="1">
+      <w:start w:val="1"/>
+      <w:numFmt w:val="bullet"/>
+      <w:lvlText w:val=""/>
+      <w:lvlJc w:val="left"/>
+      <w:pPr>
+        <w:tabs>
+          <w:tab w:val="num" w:pos="4320"/>
+        </w:tabs>
+        <w:ind w:left="4320" w:hanging="360"/>
+      </w:pPr>
+      <w:rPr>
+        <w:rFonts w:ascii="Wingdings" w:hAnsi="Wingdings" w:hint="default"/>
+        <w:sz w:val="20"/>
+      </w:rPr>
+    </w:lvl>
+    <w:lvl w:ilvl="6" w:tentative="1">
+      <w:start w:val="1"/>
+      <w:numFmt w:val="bullet"/>
+      <w:lvlText w:val=""/>
+      <w:lvlJc w:val="left"/>
+      <w:pPr>
+        <w:tabs>
+          <w:tab w:val="num" w:pos="5040"/>
+        </w:tabs>
+        <w:ind w:left="5040" w:hanging="360"/>
+      </w:pPr>
+      <w:rPr>
+        <w:rFonts w:ascii="Wingdings" w:hAnsi="Wingdings" w:hint="default"/>
+        <w:sz w:val="20"/>
+      </w:rPr>
+    </w:lvl>
+    <w:lvl w:ilvl="7" w:tentative="1">
+      <w:start w:val="1"/>
+      <w:numFmt w:val="bullet"/>
+      <w:lvlText w:val=""/>
+      <w:lvlJc w:val="left"/>
+      <w:pPr>
+        <w:tabs>
+          <w:tab w:val="num" w:pos="5760"/>
+        </w:tabs>
+        <w:ind w:left="5760" w:hanging="360"/>
+      </w:pPr>
+      <w:rPr>
+        <w:rFonts w:ascii="Wingdings" w:hAnsi="Wingdings" w:hint="default"/>
+        <w:sz w:val="20"/>
+      </w:rPr>
+    </w:lvl>
+    <w:lvl w:ilvl="8" w:tentative="1">
+      <w:start w:val="1"/>
+      <w:numFmt w:val="bullet"/>
+      <w:lvlText w:val=""/>
+      <w:lvlJc w:val="left"/>
+      <w:pPr>
+        <w:tabs>
+          <w:tab w:val="num" w:pos="6480"/>
+        </w:tabs>
+        <w:ind w:left="6480" w:hanging="360"/>
+      </w:pPr>
+      <w:rPr>
+        <w:rFonts w:ascii="Wingdings" w:hAnsi="Wingdings" w:hint="default"/>
+        <w:sz w:val="20"/>
+      </w:rPr>
+    </w:lvl>
+  </w:abstractNum>
+  <w:abstractNum w:abstractNumId="1" w15:restartNumberingAfterBreak="0">
     <w:nsid w:val="219B7AEC"/>
     <w:multiLevelType w:val="hybridMultilevel"/>
     <w:tmpl w:val="EED27A4A"/>
@@ -2211,7 +2827,7 @@
       </w:rPr>
     </w:lvl>
   </w:abstractNum>
-  <w:abstractNum w:abstractNumId="1" w15:restartNumberingAfterBreak="0">
+  <w:abstractNum w:abstractNumId="2" w15:restartNumberingAfterBreak="0">
     <w:nsid w:val="5D3C2017"/>
     <w:multiLevelType w:val="hybridMultilevel"/>
     <w:tmpl w:val="9FD42B82"/>
@@ -2324,11 +2940,282 @@
       </w:rPr>
     </w:lvl>
   </w:abstractNum>
+  <w:abstractNum w:abstractNumId="3" w15:restartNumberingAfterBreak="0">
+    <w:nsid w:val="64AE2BC5"/>
+    <w:multiLevelType w:val="multilevel"/>
+    <w:tmpl w:val="DF486524"/>
+    <w:lvl w:ilvl="0">
+      <w:start w:val="1"/>
+      <w:numFmt w:val="decimal"/>
+      <w:lvlText w:val="%1."/>
+      <w:lvlJc w:val="left"/>
+      <w:pPr>
+        <w:tabs>
+          <w:tab w:val="num" w:pos="720"/>
+        </w:tabs>
+        <w:ind w:left="720" w:hanging="360"/>
+      </w:pPr>
+    </w:lvl>
+    <w:lvl w:ilvl="1" w:tentative="1">
+      <w:start w:val="1"/>
+      <w:numFmt w:val="decimal"/>
+      <w:lvlText w:val="%2."/>
+      <w:lvlJc w:val="left"/>
+      <w:pPr>
+        <w:tabs>
+          <w:tab w:val="num" w:pos="1440"/>
+        </w:tabs>
+        <w:ind w:left="1440" w:hanging="360"/>
+      </w:pPr>
+    </w:lvl>
+    <w:lvl w:ilvl="2" w:tentative="1">
+      <w:start w:val="1"/>
+      <w:numFmt w:val="decimal"/>
+      <w:lvlText w:val="%3."/>
+      <w:lvlJc w:val="left"/>
+      <w:pPr>
+        <w:tabs>
+          <w:tab w:val="num" w:pos="2160"/>
+        </w:tabs>
+        <w:ind w:left="2160" w:hanging="360"/>
+      </w:pPr>
+    </w:lvl>
+    <w:lvl w:ilvl="3" w:tentative="1">
+      <w:start w:val="1"/>
+      <w:numFmt w:val="decimal"/>
+      <w:lvlText w:val="%4."/>
+      <w:lvlJc w:val="left"/>
+      <w:pPr>
+        <w:tabs>
+          <w:tab w:val="num" w:pos="2880"/>
+        </w:tabs>
+        <w:ind w:left="2880" w:hanging="360"/>
+      </w:pPr>
+    </w:lvl>
+    <w:lvl w:ilvl="4" w:tentative="1">
+      <w:start w:val="1"/>
+      <w:numFmt w:val="decimal"/>
+      <w:lvlText w:val="%5."/>
+      <w:lvlJc w:val="left"/>
+      <w:pPr>
+        <w:tabs>
+          <w:tab w:val="num" w:pos="3600"/>
+        </w:tabs>
+        <w:ind w:left="3600" w:hanging="360"/>
+      </w:pPr>
+    </w:lvl>
+    <w:lvl w:ilvl="5" w:tentative="1">
+      <w:start w:val="1"/>
+      <w:numFmt w:val="decimal"/>
+      <w:lvlText w:val="%6."/>
+      <w:lvlJc w:val="left"/>
+      <w:pPr>
+        <w:tabs>
+          <w:tab w:val="num" w:pos="4320"/>
+        </w:tabs>
+        <w:ind w:left="4320" w:hanging="360"/>
+      </w:pPr>
+    </w:lvl>
+    <w:lvl w:ilvl="6" w:tentative="1">
+      <w:start w:val="1"/>
+      <w:numFmt w:val="decimal"/>
+      <w:lvlText w:val="%7."/>
+      <w:lvlJc w:val="left"/>
+      <w:pPr>
+        <w:tabs>
+          <w:tab w:val="num" w:pos="5040"/>
+        </w:tabs>
+        <w:ind w:left="5040" w:hanging="360"/>
+      </w:pPr>
+    </w:lvl>
+    <w:lvl w:ilvl="7" w:tentative="1">
+      <w:start w:val="1"/>
+      <w:numFmt w:val="decimal"/>
+      <w:lvlText w:val="%8."/>
+      <w:lvlJc w:val="left"/>
+      <w:pPr>
+        <w:tabs>
+          <w:tab w:val="num" w:pos="5760"/>
+        </w:tabs>
+        <w:ind w:left="5760" w:hanging="360"/>
+      </w:pPr>
+    </w:lvl>
+    <w:lvl w:ilvl="8" w:tentative="1">
+      <w:start w:val="1"/>
+      <w:numFmt w:val="decimal"/>
+      <w:lvlText w:val="%9."/>
+      <w:lvlJc w:val="left"/>
+      <w:pPr>
+        <w:tabs>
+          <w:tab w:val="num" w:pos="6480"/>
+        </w:tabs>
+        <w:ind w:left="6480" w:hanging="360"/>
+      </w:pPr>
+    </w:lvl>
+  </w:abstractNum>
+  <w:abstractNum w:abstractNumId="4" w15:restartNumberingAfterBreak="0">
+    <w:nsid w:val="7E990C1B"/>
+    <w:multiLevelType w:val="multilevel"/>
+    <w:tmpl w:val="578CFE7E"/>
+    <w:lvl w:ilvl="0">
+      <w:start w:val="1"/>
+      <w:numFmt w:val="bullet"/>
+      <w:lvlText w:val=""/>
+      <w:lvlJc w:val="left"/>
+      <w:pPr>
+        <w:tabs>
+          <w:tab w:val="num" w:pos="720"/>
+        </w:tabs>
+        <w:ind w:left="720" w:hanging="360"/>
+      </w:pPr>
+      <w:rPr>
+        <w:rFonts w:ascii="Symbol" w:hAnsi="Symbol" w:hint="default"/>
+        <w:sz w:val="20"/>
+      </w:rPr>
+    </w:lvl>
+    <w:lvl w:ilvl="1" w:tentative="1">
+      <w:start w:val="1"/>
+      <w:numFmt w:val="bullet"/>
+      <w:lvlText w:val="o"/>
+      <w:lvlJc w:val="left"/>
+      <w:pPr>
+        <w:tabs>
+          <w:tab w:val="num" w:pos="1440"/>
+        </w:tabs>
+        <w:ind w:left="1440" w:hanging="360"/>
+      </w:pPr>
+      <w:rPr>
+        <w:rFonts w:ascii="Courier New" w:hAnsi="Courier New" w:hint="default"/>
+        <w:sz w:val="20"/>
+      </w:rPr>
+    </w:lvl>
+    <w:lvl w:ilvl="2" w:tentative="1">
+      <w:start w:val="1"/>
+      <w:numFmt w:val="bullet"/>
+      <w:lvlText w:val=""/>
+      <w:lvlJc w:val="left"/>
+      <w:pPr>
+        <w:tabs>
+          <w:tab w:val="num" w:pos="2160"/>
+        </w:tabs>
+        <w:ind w:left="2160" w:hanging="360"/>
+      </w:pPr>
+      <w:rPr>
+        <w:rFonts w:ascii="Wingdings" w:hAnsi="Wingdings" w:hint="default"/>
+        <w:sz w:val="20"/>
+      </w:rPr>
+    </w:lvl>
+    <w:lvl w:ilvl="3" w:tentative="1">
+      <w:start w:val="1"/>
+      <w:numFmt w:val="bullet"/>
+      <w:lvlText w:val=""/>
+      <w:lvlJc w:val="left"/>
+      <w:pPr>
+        <w:tabs>
+          <w:tab w:val="num" w:pos="2880"/>
+        </w:tabs>
+        <w:ind w:left="2880" w:hanging="360"/>
+      </w:pPr>
+      <w:rPr>
+        <w:rFonts w:ascii="Wingdings" w:hAnsi="Wingdings" w:hint="default"/>
+        <w:sz w:val="20"/>
+      </w:rPr>
+    </w:lvl>
+    <w:lvl w:ilvl="4" w:tentative="1">
+      <w:start w:val="1"/>
+      <w:numFmt w:val="bullet"/>
+      <w:lvlText w:val=""/>
+      <w:lvlJc w:val="left"/>
+      <w:pPr>
+        <w:tabs>
+          <w:tab w:val="num" w:pos="3600"/>
+        </w:tabs>
+        <w:ind w:left="3600" w:hanging="360"/>
+      </w:pPr>
+      <w:rPr>
+        <w:rFonts w:ascii="Wingdings" w:hAnsi="Wingdings" w:hint="default"/>
+        <w:sz w:val="20"/>
+      </w:rPr>
+    </w:lvl>
+    <w:lvl w:ilvl="5" w:tentative="1">
+      <w:start w:val="1"/>
+      <w:numFmt w:val="bullet"/>
+      <w:lvlText w:val=""/>
+      <w:lvlJc w:val="left"/>
+      <w:pPr>
+        <w:tabs>
+          <w:tab w:val="num" w:pos="4320"/>
+        </w:tabs>
+        <w:ind w:left="4320" w:hanging="360"/>
+      </w:pPr>
+      <w:rPr>
+        <w:rFonts w:ascii="Wingdings" w:hAnsi="Wingdings" w:hint="default"/>
+        <w:sz w:val="20"/>
+      </w:rPr>
+    </w:lvl>
+    <w:lvl w:ilvl="6" w:tentative="1">
+      <w:start w:val="1"/>
+      <w:numFmt w:val="bullet"/>
+      <w:lvlText w:val=""/>
+      <w:lvlJc w:val="left"/>
+      <w:pPr>
+        <w:tabs>
+          <w:tab w:val="num" w:pos="5040"/>
+        </w:tabs>
+        <w:ind w:left="5040" w:hanging="360"/>
+      </w:pPr>
+      <w:rPr>
+        <w:rFonts w:ascii="Wingdings" w:hAnsi="Wingdings" w:hint="default"/>
+        <w:sz w:val="20"/>
+      </w:rPr>
+    </w:lvl>
+    <w:lvl w:ilvl="7" w:tentative="1">
+      <w:start w:val="1"/>
+      <w:numFmt w:val="bullet"/>
+      <w:lvlText w:val=""/>
+      <w:lvlJc w:val="left"/>
+      <w:pPr>
+        <w:tabs>
+          <w:tab w:val="num" w:pos="5760"/>
+        </w:tabs>
+        <w:ind w:left="5760" w:hanging="360"/>
+      </w:pPr>
+      <w:rPr>
+        <w:rFonts w:ascii="Wingdings" w:hAnsi="Wingdings" w:hint="default"/>
+        <w:sz w:val="20"/>
+      </w:rPr>
+    </w:lvl>
+    <w:lvl w:ilvl="8" w:tentative="1">
+      <w:start w:val="1"/>
+      <w:numFmt w:val="bullet"/>
+      <w:lvlText w:val=""/>
+      <w:lvlJc w:val="left"/>
+      <w:pPr>
+        <w:tabs>
+          <w:tab w:val="num" w:pos="6480"/>
+        </w:tabs>
+        <w:ind w:left="6480" w:hanging="360"/>
+      </w:pPr>
+      <w:rPr>
+        <w:rFonts w:ascii="Wingdings" w:hAnsi="Wingdings" w:hint="default"/>
+        <w:sz w:val="20"/>
+      </w:rPr>
+    </w:lvl>
+  </w:abstractNum>
   <w:num w:numId="1">
+    <w:abstractNumId w:val="2"/>
+  </w:num>
+  <w:num w:numId="2">
     <w:abstractNumId w:val="1"/>
   </w:num>
-  <w:num w:numId="2">
+  <w:num w:numId="3">
     <w:abstractNumId w:val="0"/>
+  </w:num>
+  <w:num w:numId="4">
+    <w:abstractNumId w:val="4"/>
+  </w:num>
+  <w:num w:numId="5">
+    <w:abstractNumId w:val="3"/>
   </w:num>
 </w:numbering>
 </file>
@@ -2359,10 +3246,11 @@
     <w:lsdException w:name="Title" w:qFormat="1"/>
     <w:lsdException w:name="Default Paragraph Font" w:semiHidden="1" w:qFormat="1"/>
     <w:lsdException w:name="Subtitle" w:qFormat="1"/>
-    <w:lsdException w:name="Strong" w:qFormat="1"/>
+    <w:lsdException w:name="Strong" w:uiPriority="22" w:qFormat="1"/>
     <w:lsdException w:name="Emphasis" w:qFormat="1"/>
     <w:lsdException w:name="HTML Top of Form" w:semiHidden="1" w:uiPriority="99" w:unhideWhenUsed="1"/>
     <w:lsdException w:name="HTML Bottom of Form" w:semiHidden="1" w:uiPriority="99" w:unhideWhenUsed="1"/>
+    <w:lsdException w:name="Normal (Web)" w:uiPriority="99"/>
     <w:lsdException w:name="Normal Table" w:semiHidden="1" w:unhideWhenUsed="1" w:qFormat="1"/>
     <w:lsdException w:name="No List" w:semiHidden="1" w:uiPriority="99" w:unhideWhenUsed="1"/>
     <w:lsdException w:name="Outline List 1" w:semiHidden="1" w:uiPriority="99" w:unhideWhenUsed="1"/>
@@ -2771,6 +3659,7 @@
   </w:style>
   <w:style w:type="paragraph" w:styleId="NormalWeb">
     <w:name w:val="Normal (Web)"/>
+    <w:uiPriority w:val="99"/>
     <w:pPr>
       <w:spacing w:beforeAutospacing="1" w:after="142" w:line="276" w:lineRule="auto"/>
     </w:pPr>
@@ -2885,6 +3774,17 @@
       <w:rFonts w:asciiTheme="majorHAnsi" w:eastAsiaTheme="majorEastAsia" w:hAnsiTheme="majorHAnsi" w:cstheme="majorBidi"/>
       <w:color w:val="2E74B5" w:themeColor="accent1" w:themeShade="BF"/>
       <w:lang w:val="en-US" w:eastAsia="zh-CN"/>
+    </w:rPr>
+  </w:style>
+  <w:style w:type="character" w:styleId="lev">
+    <w:name w:val="Strong"/>
+    <w:basedOn w:val="Policepardfaut"/>
+    <w:uiPriority w:val="22"/>
+    <w:qFormat/>
+    <w:rsid w:val="003A6266"/>
+    <w:rPr>
+      <w:b/>
+      <w:bCs/>
     </w:rPr>
   </w:style>
 </w:styles>

</xml_diff>